<commit_message>
Fix file path and parameter in get_file_content function
</commit_message>
<xml_diff>
--- a/computerWeb/socket/csb051-hw2.docx
+++ b/computerWeb/socket/csb051-hw2.docx
@@ -842,7 +842,23 @@
                   <w:rFonts w:ascii="新細明體" w:hAnsi="新細明體" w:hint="eastAsia"/>
                   <w:lang w:val="fr-FR"/>
                 </w:rPr>
-                <w:t>http://localhost:8080/mytest.htm</w:t>
+                <w:t>http://localhost:8080/</w:t>
+              </w:r>
+              <w:r>
+                <w:rPr>
+                  <w:rStyle w:val="a4"/>
+                  <w:rFonts w:ascii="新細明體" w:hAnsi="新細明體" w:hint="eastAsia"/>
+                  <w:lang w:val="fr-FR"/>
+                </w:rPr>
+                <w:t>m</w:t>
+              </w:r>
+              <w:r>
+                <w:rPr>
+                  <w:rStyle w:val="a4"/>
+                  <w:rFonts w:ascii="新細明體" w:hAnsi="新細明體" w:hint="eastAsia"/>
+                  <w:lang w:val="fr-FR"/>
+                </w:rPr>
+                <w:t>ytest.htm</w:t>
               </w:r>
             </w:hyperlink>
             <w:r>
@@ -1427,6 +1443,47 @@
           <w:lang w:val="fr-FR"/>
         </w:rPr>
       </w:pPr>
+      <w:r>
+        <w:rPr>
+          <w:noProof/>
+        </w:rPr>
+        <w:lastRenderedPageBreak/>
+        <w:drawing>
+          <wp:inline distT="0" distB="0" distL="0" distR="0" wp14:anchorId="36818382" wp14:editId="24986287">
+            <wp:extent cx="5731510" cy="6209030"/>
+            <wp:effectExtent l="0" t="0" r="2540" b="1270"/>
+            <wp:docPr id="2237060" name="圖片 1" descr="一張含有 文字, 螢幕擷取畫面, 軟體, 多媒體軟體 的圖片&#10;&#10;自動產生的描述"/>
+            <wp:cNvGraphicFramePr>
+              <a:graphicFrameLocks xmlns:a="http://schemas.openxmlformats.org/drawingml/2006/main" noChangeAspect="1"/>
+            </wp:cNvGraphicFramePr>
+            <a:graphic xmlns:a="http://schemas.openxmlformats.org/drawingml/2006/main">
+              <a:graphicData uri="http://schemas.openxmlformats.org/drawingml/2006/picture">
+                <pic:pic xmlns:pic="http://schemas.openxmlformats.org/drawingml/2006/picture">
+                  <pic:nvPicPr>
+                    <pic:cNvPr id="2237060" name="圖片 1" descr="一張含有 文字, 螢幕擷取畫面, 軟體, 多媒體軟體 的圖片&#10;&#10;自動產生的描述"/>
+                    <pic:cNvPicPr/>
+                  </pic:nvPicPr>
+                  <pic:blipFill>
+                    <a:blip r:embed="rId15"/>
+                    <a:stretch>
+                      <a:fillRect/>
+                    </a:stretch>
+                  </pic:blipFill>
+                  <pic:spPr>
+                    <a:xfrm>
+                      <a:off x="0" y="0"/>
+                      <a:ext cx="5731510" cy="6209030"/>
+                    </a:xfrm>
+                    <a:prstGeom prst="rect">
+                      <a:avLst/>
+                    </a:prstGeom>
+                  </pic:spPr>
+                </pic:pic>
+              </a:graphicData>
+            </a:graphic>
+          </wp:inline>
+        </w:drawing>
+      </w:r>
     </w:p>
     <w:p>
       <w:pPr>
@@ -1471,6 +1528,47 @@
           <w:lang w:val="fr-FR"/>
         </w:rPr>
       </w:pPr>
+      <w:r>
+        <w:rPr>
+          <w:noProof/>
+        </w:rPr>
+        <w:lastRenderedPageBreak/>
+        <w:drawing>
+          <wp:inline distT="0" distB="0" distL="0" distR="0" wp14:anchorId="05934CDD" wp14:editId="3946EC51">
+            <wp:extent cx="5731510" cy="3223895"/>
+            <wp:effectExtent l="0" t="0" r="2540" b="0"/>
+            <wp:docPr id="1164741497" name="圖片 1" descr="一張含有 文字, 螢幕擷取畫面, 軟體, 陳列 的圖片&#10;&#10;自動產生的描述"/>
+            <wp:cNvGraphicFramePr>
+              <a:graphicFrameLocks xmlns:a="http://schemas.openxmlformats.org/drawingml/2006/main" noChangeAspect="1"/>
+            </wp:cNvGraphicFramePr>
+            <a:graphic xmlns:a="http://schemas.openxmlformats.org/drawingml/2006/main">
+              <a:graphicData uri="http://schemas.openxmlformats.org/drawingml/2006/picture">
+                <pic:pic xmlns:pic="http://schemas.openxmlformats.org/drawingml/2006/picture">
+                  <pic:nvPicPr>
+                    <pic:cNvPr id="1164741497" name="圖片 1" descr="一張含有 文字, 螢幕擷取畫面, 軟體, 陳列 的圖片&#10;&#10;自動產生的描述"/>
+                    <pic:cNvPicPr/>
+                  </pic:nvPicPr>
+                  <pic:blipFill>
+                    <a:blip r:embed="rId16"/>
+                    <a:stretch>
+                      <a:fillRect/>
+                    </a:stretch>
+                  </pic:blipFill>
+                  <pic:spPr>
+                    <a:xfrm>
+                      <a:off x="0" y="0"/>
+                      <a:ext cx="5731510" cy="3223895"/>
+                    </a:xfrm>
+                    <a:prstGeom prst="rect">
+                      <a:avLst/>
+                    </a:prstGeom>
+                  </pic:spPr>
+                </pic:pic>
+              </a:graphicData>
+            </a:graphic>
+          </wp:inline>
+        </w:drawing>
+      </w:r>
     </w:p>
     <w:p>
       <w:pPr>
@@ -1501,6 +1599,46 @@
           <w:lang w:val="fr-FR"/>
         </w:rPr>
       </w:pPr>
+      <w:r>
+        <w:rPr>
+          <w:noProof/>
+        </w:rPr>
+        <w:drawing>
+          <wp:inline distT="0" distB="0" distL="0" distR="0" wp14:anchorId="5E6AA5EE" wp14:editId="5B3401CE">
+            <wp:extent cx="5731510" cy="3223895"/>
+            <wp:effectExtent l="0" t="0" r="2540" b="0"/>
+            <wp:docPr id="857290274" name="圖片 1" descr="一張含有 文字, 螢幕擷取畫面, 軟體, 多媒體軟體 的圖片&#10;&#10;自動產生的描述"/>
+            <wp:cNvGraphicFramePr>
+              <a:graphicFrameLocks xmlns:a="http://schemas.openxmlformats.org/drawingml/2006/main" noChangeAspect="1"/>
+            </wp:cNvGraphicFramePr>
+            <a:graphic xmlns:a="http://schemas.openxmlformats.org/drawingml/2006/main">
+              <a:graphicData uri="http://schemas.openxmlformats.org/drawingml/2006/picture">
+                <pic:pic xmlns:pic="http://schemas.openxmlformats.org/drawingml/2006/picture">
+                  <pic:nvPicPr>
+                    <pic:cNvPr id="857290274" name="圖片 1" descr="一張含有 文字, 螢幕擷取畫面, 軟體, 多媒體軟體 的圖片&#10;&#10;自動產生的描述"/>
+                    <pic:cNvPicPr/>
+                  </pic:nvPicPr>
+                  <pic:blipFill>
+                    <a:blip r:embed="rId17"/>
+                    <a:stretch>
+                      <a:fillRect/>
+                    </a:stretch>
+                  </pic:blipFill>
+                  <pic:spPr>
+                    <a:xfrm>
+                      <a:off x="0" y="0"/>
+                      <a:ext cx="5731510" cy="3223895"/>
+                    </a:xfrm>
+                    <a:prstGeom prst="rect">
+                      <a:avLst/>
+                    </a:prstGeom>
+                  </pic:spPr>
+                </pic:pic>
+              </a:graphicData>
+            </a:graphic>
+          </wp:inline>
+        </w:drawing>
+      </w:r>
     </w:p>
     <w:p>
       <w:pPr>
@@ -1531,6 +1669,47 @@
           <w:lang w:val="fr-FR"/>
         </w:rPr>
       </w:pPr>
+      <w:r>
+        <w:rPr>
+          <w:noProof/>
+        </w:rPr>
+        <w:lastRenderedPageBreak/>
+        <w:drawing>
+          <wp:inline distT="0" distB="0" distL="0" distR="0" wp14:anchorId="63D5CF7D" wp14:editId="0C829DC8">
+            <wp:extent cx="5731510" cy="3223895"/>
+            <wp:effectExtent l="0" t="0" r="2540" b="0"/>
+            <wp:docPr id="174569651" name="圖片 1" descr="一張含有 文字, 螢幕擷取畫面, 軟體, 電腦圖示 的圖片&#10;&#10;自動產生的描述"/>
+            <wp:cNvGraphicFramePr>
+              <a:graphicFrameLocks xmlns:a="http://schemas.openxmlformats.org/drawingml/2006/main" noChangeAspect="1"/>
+            </wp:cNvGraphicFramePr>
+            <a:graphic xmlns:a="http://schemas.openxmlformats.org/drawingml/2006/main">
+              <a:graphicData uri="http://schemas.openxmlformats.org/drawingml/2006/picture">
+                <pic:pic xmlns:pic="http://schemas.openxmlformats.org/drawingml/2006/picture">
+                  <pic:nvPicPr>
+                    <pic:cNvPr id="174569651" name="圖片 1" descr="一張含有 文字, 螢幕擷取畫面, 軟體, 電腦圖示 的圖片&#10;&#10;自動產生的描述"/>
+                    <pic:cNvPicPr/>
+                  </pic:nvPicPr>
+                  <pic:blipFill>
+                    <a:blip r:embed="rId18"/>
+                    <a:stretch>
+                      <a:fillRect/>
+                    </a:stretch>
+                  </pic:blipFill>
+                  <pic:spPr>
+                    <a:xfrm>
+                      <a:off x="0" y="0"/>
+                      <a:ext cx="5731510" cy="3223895"/>
+                    </a:xfrm>
+                    <a:prstGeom prst="rect">
+                      <a:avLst/>
+                    </a:prstGeom>
+                  </pic:spPr>
+                </pic:pic>
+              </a:graphicData>
+            </a:graphic>
+          </wp:inline>
+        </w:drawing>
+      </w:r>
     </w:p>
     <w:sectPr>
       <w:pgSz w:w="11906" w:h="16838"/>
@@ -2369,9 +2548,12 @@
 </file>
 
 <file path=customXml/item1.xml><?xml version="1.0" encoding="utf-8"?>
-<p:properties xmlns:p="http://schemas.microsoft.com/office/2006/metadata/properties" xmlns:xsi="http://www.w3.org/2001/XMLSchema-instance" xmlns:pc="http://schemas.microsoft.com/office/infopath/2007/PartnerControls">
-  <documentManagement/>
-</p:properties>
+<?mso-contentType ?>
+<FormTemplates xmlns="http://schemas.microsoft.com/sharepoint/v3/contenttype/forms">
+  <Display>DocumentLibraryForm</Display>
+  <Edit>DocumentLibraryForm</Edit>
+  <New>DocumentLibraryForm</New>
+</FormTemplates>
 </file>
 
 <file path=customXml/item2.xml><?xml version="1.0" encoding="utf-8"?>
@@ -2513,19 +2695,15 @@
 </file>
 
 <file path=customXml/item3.xml><?xml version="1.0" encoding="utf-8"?>
-<?mso-contentType ?>
-<FormTemplates xmlns="http://schemas.microsoft.com/sharepoint/v3/contenttype/forms">
-  <Display>DocumentLibraryForm</Display>
-  <Edit>DocumentLibraryForm</Edit>
-  <New>DocumentLibraryForm</New>
-</FormTemplates>
+<p:properties xmlns:p="http://schemas.microsoft.com/office/2006/metadata/properties" xmlns:xsi="http://www.w3.org/2001/XMLSchema-instance" xmlns:pc="http://schemas.microsoft.com/office/infopath/2007/PartnerControls">
+  <documentManagement/>
+</p:properties>
 </file>
 
 <file path=customXml/itemProps1.xml><?xml version="1.0" encoding="utf-8"?>
-<ds:datastoreItem xmlns:ds="http://schemas.openxmlformats.org/officeDocument/2006/customXml" ds:itemID="{2886557D-1753-4825-A818-63D50360BB64}">
+<ds:datastoreItem xmlns:ds="http://schemas.openxmlformats.org/officeDocument/2006/customXml" ds:itemID="{F4A20035-90C8-4411-8FE9-E0CED7381620}">
   <ds:schemaRefs>
-    <ds:schemaRef ds:uri="http://schemas.microsoft.com/office/2006/metadata/properties"/>
-    <ds:schemaRef ds:uri="http://schemas.microsoft.com/office/infopath/2007/PartnerControls"/>
+    <ds:schemaRef ds:uri="http://schemas.microsoft.com/sharepoint/v3/contenttype/forms"/>
   </ds:schemaRefs>
 </ds:datastoreItem>
 </file>
@@ -2549,9 +2727,10 @@
 </file>
 
 <file path=customXml/itemProps3.xml><?xml version="1.0" encoding="utf-8"?>
-<ds:datastoreItem xmlns:ds="http://schemas.openxmlformats.org/officeDocument/2006/customXml" ds:itemID="{F4A20035-90C8-4411-8FE9-E0CED7381620}">
+<ds:datastoreItem xmlns:ds="http://schemas.openxmlformats.org/officeDocument/2006/customXml" ds:itemID="{2886557D-1753-4825-A818-63D50360BB64}">
   <ds:schemaRefs>
-    <ds:schemaRef ds:uri="http://schemas.microsoft.com/sharepoint/v3/contenttype/forms"/>
+    <ds:schemaRef ds:uri="http://schemas.microsoft.com/office/2006/metadata/properties"/>
+    <ds:schemaRef ds:uri="http://schemas.microsoft.com/office/infopath/2007/PartnerControls"/>
   </ds:schemaRefs>
 </ds:datastoreItem>
 </file>
</xml_diff>